<commit_message>
Adding array questions sorting an dorder statistics section
</commit_message>
<xml_diff>
--- a/Array/index.docx
+++ b/Array/index.docx
@@ -4480,21 +4480,19 @@
           <w:szCs w:val="24"/>
         </w:rPr>
       </w:pPr>
-      <w:bookmarkStart w:id="5" w:name="_GoBack"/>
-      <w:bookmarkEnd w:id="5"/>
-    </w:p>
-    <w:p>
-      <w:pPr>
-        <w:shd w:val="clear" w:color="auto" w:fill="FFFFFF"/>
-        <w:spacing w:after="0" w:line="240" w:lineRule="auto"/>
-        <w:textAlignment w:val="baseline"/>
-        <w:rPr>
-          <w:rFonts w:ascii="Arial" w:eastAsia="Times New Roman" w:hAnsi="Arial" w:cs="Arial"/>
-          <w:sz w:val="24"/>
-          <w:szCs w:val="24"/>
-        </w:rPr>
-      </w:pPr>
-      <w:bookmarkStart w:id="6" w:name="searchSort"/>
+    </w:p>
+    <w:p>
+      <w:pPr>
+        <w:shd w:val="clear" w:color="auto" w:fill="FFFFFF"/>
+        <w:spacing w:after="0" w:line="240" w:lineRule="auto"/>
+        <w:textAlignment w:val="baseline"/>
+        <w:rPr>
+          <w:rFonts w:ascii="Arial" w:eastAsia="Times New Roman" w:hAnsi="Arial" w:cs="Arial"/>
+          <w:sz w:val="24"/>
+          <w:szCs w:val="24"/>
+        </w:rPr>
+      </w:pPr>
+      <w:bookmarkStart w:id="5" w:name="searchSort"/>
       <w:proofErr w:type="gramStart"/>
       <w:r>
         <w:rPr>
@@ -4902,31 +4900,7 @@
             <w:u w:val="single"/>
             <w:bdr w:val="none" w:sz="0" w:space="0" w:color="auto" w:frame="1"/>
           </w:rPr>
-          <w:t>Shortest Un-</w:t>
-        </w:r>
-        <w:proofErr w:type="gramStart"/>
-        <w:r>
-          <w:rPr>
-            <w:rFonts w:ascii="Arial" w:eastAsia="Times New Roman" w:hAnsi="Arial" w:cs="Arial"/>
-            <w:color w:val="EC4E20"/>
-            <w:sz w:val="24"/>
-            <w:szCs w:val="24"/>
-            <w:u w:val="single"/>
-            <w:bdr w:val="none" w:sz="0" w:space="0" w:color="auto" w:frame="1"/>
-          </w:rPr>
-          <w:t>ordered</w:t>
-        </w:r>
-        <w:proofErr w:type="gramEnd"/>
-        <w:r>
-          <w:rPr>
-            <w:rFonts w:ascii="Arial" w:eastAsia="Times New Roman" w:hAnsi="Arial" w:cs="Arial"/>
-            <w:color w:val="EC4E20"/>
-            <w:sz w:val="24"/>
-            <w:szCs w:val="24"/>
-            <w:u w:val="single"/>
-            <w:bdr w:val="none" w:sz="0" w:space="0" w:color="auto" w:frame="1"/>
-          </w:rPr>
-          <w:t xml:space="preserve"> Subarray</w:t>
+          <w:t>Shortest Un-ordered Subarray</w:t>
         </w:r>
       </w:hyperlink>
     </w:p>
@@ -5076,31 +5050,7 @@
             <w:u w:val="single"/>
             <w:bdr w:val="none" w:sz="0" w:space="0" w:color="auto" w:frame="1"/>
           </w:rPr>
-          <w:t xml:space="preserve">Find the Minimum </w:t>
-        </w:r>
-        <w:proofErr w:type="gramStart"/>
-        <w:r>
-          <w:rPr>
-            <w:rFonts w:ascii="Arial" w:eastAsia="Times New Roman" w:hAnsi="Arial" w:cs="Arial"/>
-            <w:color w:val="EC4E20"/>
-            <w:sz w:val="24"/>
-            <w:szCs w:val="24"/>
-            <w:u w:val="single"/>
-            <w:bdr w:val="none" w:sz="0" w:space="0" w:color="auto" w:frame="1"/>
-          </w:rPr>
-          <w:t>length</w:t>
-        </w:r>
-        <w:proofErr w:type="gramEnd"/>
-        <w:r>
-          <w:rPr>
-            <w:rFonts w:ascii="Arial" w:eastAsia="Times New Roman" w:hAnsi="Arial" w:cs="Arial"/>
-            <w:color w:val="EC4E20"/>
-            <w:sz w:val="24"/>
-            <w:szCs w:val="24"/>
-            <w:u w:val="single"/>
-            <w:bdr w:val="none" w:sz="0" w:space="0" w:color="auto" w:frame="1"/>
-          </w:rPr>
-          <w:t xml:space="preserve"> Unsorted Subarray, sorting which makes the complete array sorted</w:t>
+          <w:t>Find the Minimum length Unsorted Subarray, sorting which makes the complete array sorted</w:t>
         </w:r>
       </w:hyperlink>
     </w:p>
@@ -5438,7 +5388,7 @@
         <w:br/>
       </w:r>
     </w:p>
-    <w:bookmarkEnd w:id="6"/>
+    <w:bookmarkEnd w:id="5"/>
     <w:p>
       <w:pPr>
         <w:shd w:val="clear" w:color="auto" w:fill="FFFFFF"/>
@@ -6288,6 +6238,63 @@
       </w:hyperlink>
     </w:p>
     <w:p/>
+    <w:p/>
+    <w:p>
+      <w:pPr>
+        <w:rPr>
+          <w:rFonts w:ascii="Arial" w:hAnsi="Arial" w:cs="Arial"/>
+          <w:b/>
+          <w:sz w:val="32"/>
+          <w:szCs w:val="32"/>
+          <w:u w:val="single"/>
+        </w:rPr>
+      </w:pPr>
+    </w:p>
+    <w:p>
+      <w:pPr>
+        <w:rPr>
+          <w:rFonts w:ascii="Arial" w:hAnsi="Arial" w:cs="Arial"/>
+          <w:b/>
+          <w:sz w:val="32"/>
+          <w:szCs w:val="32"/>
+          <w:u w:val="single"/>
+        </w:rPr>
+      </w:pPr>
+      <w:proofErr w:type="gramStart"/>
+      <w:r>
+        <w:rPr>
+          <w:rFonts w:ascii="Arial" w:hAnsi="Arial" w:cs="Arial"/>
+          <w:b/>
+          <w:sz w:val="32"/>
+          <w:szCs w:val="32"/>
+          <w:u w:val="single"/>
+        </w:rPr>
+        <w:t>Others :</w:t>
+      </w:r>
+      <w:proofErr w:type="gramEnd"/>
+    </w:p>
+    <w:p>
+      <w:pPr>
+        <w:pStyle w:val="ListParagraph"/>
+        <w:numPr>
+          <w:ilvl w:val="0"/>
+          <w:numId w:val="11"/>
+        </w:numPr>
+      </w:pPr>
+      <w:r>
+        <w:t xml:space="preserve">Separate 0s and 1s : </w:t>
+      </w:r>
+      <w:bookmarkStart w:id="6" w:name="_GoBack"/>
+      <w:bookmarkEnd w:id="6"/>
+    </w:p>
+    <w:p>
+      <w:pPr>
+        <w:pStyle w:val="ListParagraph"/>
+      </w:pPr>
+      <w:r>
+        <w:t>https://www.geeksforgeeks.org/segregate-0s-and-1s-in-an-array-by-traversing-array-once/</w:t>
+      </w:r>
+    </w:p>
     <w:sectPr>
       <w:pgSz w:w="12240" w:h="15840"/>
       <w:pgMar w:top="1440" w:right="1440" w:bottom="1440" w:left="1440" w:header="720" w:footer="720" w:gutter="0"/>
@@ -7390,6 +7397,95 @@
     </w:lvl>
   </w:abstractNum>
   <w:abstractNum w:abstractNumId="9" w15:restartNumberingAfterBreak="0">
+    <w:nsid w:val="72B26D91"/>
+    <w:multiLevelType w:val="hybridMultilevel"/>
+    <w:tmpl w:val="68646136"/>
+    <w:lvl w:ilvl="0" w:tplc="0409000F">
+      <w:start w:val="1"/>
+      <w:numFmt w:val="decimal"/>
+      <w:lvlText w:val="%1."/>
+      <w:lvlJc w:val="left"/>
+      <w:pPr>
+        <w:ind w:left="720" w:hanging="360"/>
+      </w:pPr>
+      <w:rPr>
+        <w:rFonts w:hint="default"/>
+      </w:rPr>
+    </w:lvl>
+    <w:lvl w:ilvl="1" w:tplc="04090019" w:tentative="1">
+      <w:start w:val="1"/>
+      <w:numFmt w:val="lowerLetter"/>
+      <w:lvlText w:val="%2."/>
+      <w:lvlJc w:val="left"/>
+      <w:pPr>
+        <w:ind w:left="1440" w:hanging="360"/>
+      </w:pPr>
+    </w:lvl>
+    <w:lvl w:ilvl="2" w:tplc="0409001B" w:tentative="1">
+      <w:start w:val="1"/>
+      <w:numFmt w:val="lowerRoman"/>
+      <w:lvlText w:val="%3."/>
+      <w:lvlJc w:val="right"/>
+      <w:pPr>
+        <w:ind w:left="2160" w:hanging="180"/>
+      </w:pPr>
+    </w:lvl>
+    <w:lvl w:ilvl="3" w:tplc="0409000F" w:tentative="1">
+      <w:start w:val="1"/>
+      <w:numFmt w:val="decimal"/>
+      <w:lvlText w:val="%4."/>
+      <w:lvlJc w:val="left"/>
+      <w:pPr>
+        <w:ind w:left="2880" w:hanging="360"/>
+      </w:pPr>
+    </w:lvl>
+    <w:lvl w:ilvl="4" w:tplc="04090019" w:tentative="1">
+      <w:start w:val="1"/>
+      <w:numFmt w:val="lowerLetter"/>
+      <w:lvlText w:val="%5."/>
+      <w:lvlJc w:val="left"/>
+      <w:pPr>
+        <w:ind w:left="3600" w:hanging="360"/>
+      </w:pPr>
+    </w:lvl>
+    <w:lvl w:ilvl="5" w:tplc="0409001B" w:tentative="1">
+      <w:start w:val="1"/>
+      <w:numFmt w:val="lowerRoman"/>
+      <w:lvlText w:val="%6."/>
+      <w:lvlJc w:val="right"/>
+      <w:pPr>
+        <w:ind w:left="4320" w:hanging="180"/>
+      </w:pPr>
+    </w:lvl>
+    <w:lvl w:ilvl="6" w:tplc="0409000F" w:tentative="1">
+      <w:start w:val="1"/>
+      <w:numFmt w:val="decimal"/>
+      <w:lvlText w:val="%7."/>
+      <w:lvlJc w:val="left"/>
+      <w:pPr>
+        <w:ind w:left="5040" w:hanging="360"/>
+      </w:pPr>
+    </w:lvl>
+    <w:lvl w:ilvl="7" w:tplc="04090019" w:tentative="1">
+      <w:start w:val="1"/>
+      <w:numFmt w:val="lowerLetter"/>
+      <w:lvlText w:val="%8."/>
+      <w:lvlJc w:val="left"/>
+      <w:pPr>
+        <w:ind w:left="5760" w:hanging="360"/>
+      </w:pPr>
+    </w:lvl>
+    <w:lvl w:ilvl="8" w:tplc="0409001B" w:tentative="1">
+      <w:start w:val="1"/>
+      <w:numFmt w:val="lowerRoman"/>
+      <w:lvlText w:val="%9."/>
+      <w:lvlJc w:val="right"/>
+      <w:pPr>
+        <w:ind w:left="6480" w:hanging="180"/>
+      </w:pPr>
+    </w:lvl>
+  </w:abstractNum>
+  <w:abstractNum w:abstractNumId="10" w15:restartNumberingAfterBreak="0">
     <w:nsid w:val="7AAD1E16"/>
     <w:multiLevelType w:val="multilevel"/>
     <w:tmpl w:val="DBC46A38"/>
@@ -7515,7 +7611,7 @@
     <w:abstractNumId w:val="1"/>
   </w:num>
   <w:num w:numId="5">
-    <w:abstractNumId w:val="9"/>
+    <w:abstractNumId w:val="10"/>
   </w:num>
   <w:num w:numId="6">
     <w:abstractNumId w:val="3"/>
@@ -7531,6 +7627,9 @@
   </w:num>
   <w:num w:numId="10">
     <w:abstractNumId w:val="7"/>
+  </w:num>
+  <w:num w:numId="11">
+    <w:abstractNumId w:val="9"/>
   </w:num>
 </w:numbering>
 </file>
@@ -7999,6 +8098,17 @@
       <w:bCs/>
     </w:rPr>
   </w:style>
+  <w:style w:type="paragraph" w:styleId="ListParagraph">
+    <w:name w:val="List Paragraph"/>
+    <w:basedOn w:val="Normal"/>
+    <w:uiPriority w:val="34"/>
+    <w:qFormat/>
+    <w:rsid w:val="00C6292F"/>
+    <w:pPr>
+      <w:ind w:left="720"/>
+      <w:contextualSpacing/>
+    </w:pPr>
+  </w:style>
 </w:styles>
 </file>
 

</xml_diff>